<commit_message>
updated code adn added diary
</commit_message>
<xml_diff>
--- a/Work Diaries/2019.09.26_i4_diario_knowledge_base.docx
+++ b/Work Diaries/2019.09.26_i4_diario_knowledge_base.docx
@@ -239,7 +239,169 @@
               </w:rPr>
               <w:t>Il resto del tempo ho iniziato a creare la pagina di ricerca casi disponendo i vari elementi per la ricerca (campi per filtrare i dati) e creano a livello grafico e strutturale un esempio di visualizzazione di un caso.</w:t>
             </w:r>
+          </w:p>
+          <w:p>
+            <w:pPr>
+              <w:pStyle w:val="Nessunaspaziatura"/>
+              <w:rPr>
+                <w:b w:val="0"/>
+                <w:lang w:val="it-IT"/>
+              </w:rPr>
+            </w:pPr>
+            <w:r>
+              <w:rPr>
+                <w:noProof/>
+                <w:lang w:val="en-US"/>
+              </w:rPr>
+              <w:drawing>
+                <wp:inline distT="0" distB="0" distL="0" distR="0" wp14:anchorId="21EEA5C4" wp14:editId="5B5A14E9">
+                  <wp:extent cx="6007100" cy="3507129"/>
+                  <wp:effectExtent l="0" t="0" r="0" b="0"/>
+                  <wp:docPr id="1" name="Immagine 1"/>
+                  <wp:cNvGraphicFramePr>
+                    <a:graphicFrameLocks xmlns:a="http://schemas.openxmlformats.org/drawingml/2006/main" noChangeAspect="1"/>
+                  </wp:cNvGraphicFramePr>
+                  <a:graphic xmlns:a="http://schemas.openxmlformats.org/drawingml/2006/main">
+                    <a:graphicData uri="http://schemas.openxmlformats.org/drawingml/2006/picture">
+                      <pic:pic xmlns:pic="http://schemas.openxmlformats.org/drawingml/2006/picture">
+                        <pic:nvPicPr>
+                          <pic:cNvPr id="1" name=""/>
+                          <pic:cNvPicPr/>
+                        </pic:nvPicPr>
+                        <pic:blipFill rotWithShape="1">
+                          <a:blip r:embed="rId8"/>
+                          <a:srcRect t="7377" r="1844" b="6660"/>
+                          <a:stretch/>
+                        </pic:blipFill>
+                        <pic:spPr bwMode="auto">
+                          <a:xfrm>
+                            <a:off x="0" y="0"/>
+                            <a:ext cx="6007261" cy="3507223"/>
+                          </a:xfrm>
+                          <a:prstGeom prst="rect">
+                            <a:avLst/>
+                          </a:prstGeom>
+                          <a:ln>
+                            <a:noFill/>
+                          </a:ln>
+                          <a:extLst>
+                            <a:ext uri="{53640926-AAD7-44D8-BBD7-CCE9431645EC}">
+                              <a14:shadowObscured xmlns:a14="http://schemas.microsoft.com/office/drawing/2010/main"/>
+                            </a:ext>
+                          </a:extLst>
+                        </pic:spPr>
+                      </pic:pic>
+                    </a:graphicData>
+                  </a:graphic>
+                </wp:inline>
+              </w:drawing>
+            </w:r>
+          </w:p>
+          <w:p>
+            <w:pPr>
+              <w:pStyle w:val="Nessunaspaziatura"/>
+              <w:rPr>
+                <w:b w:val="0"/>
+                <w:lang w:val="it-IT"/>
+              </w:rPr>
+            </w:pPr>
+            <w:r>
+              <w:rPr>
+                <w:b w:val="0"/>
+                <w:lang w:val="it-IT"/>
+              </w:rPr>
+              <w:t xml:space="preserve">Ho creato una classe di supporto </w:t>
+            </w:r>
+            <w:proofErr w:type="spellStart"/>
+            <w:r>
+              <w:rPr>
+                <w:b w:val="0"/>
+                <w:lang w:val="it-IT"/>
+              </w:rPr>
+              <w:t>CategoryManager</w:t>
+            </w:r>
+            <w:proofErr w:type="spellEnd"/>
+            <w:r>
+              <w:rPr>
+                <w:b w:val="0"/>
+                <w:lang w:val="it-IT"/>
+              </w:rPr>
+              <w:t xml:space="preserve"> che al momento contiene il metodo che utilizzo per aggiungere le opzioni all’input </w:t>
+            </w:r>
+            <w:proofErr w:type="spellStart"/>
+            <w:r>
+              <w:rPr>
+                <w:b w:val="0"/>
+                <w:lang w:val="it-IT"/>
+              </w:rPr>
+              <w:t>select</w:t>
+            </w:r>
+            <w:proofErr w:type="spellEnd"/>
+            <w:r>
+              <w:rPr>
+                <w:b w:val="0"/>
+                <w:lang w:val="it-IT"/>
+              </w:rPr>
+              <w:t xml:space="preserve"> scegli categoria</w:t>
+            </w:r>
+          </w:p>
+          <w:p>
+            <w:pPr>
+              <w:pStyle w:val="Nessunaspaziatura"/>
+              <w:rPr>
+                <w:b w:val="0"/>
+                <w:lang w:val="it-IT"/>
+              </w:rPr>
+            </w:pPr>
             <w:bookmarkStart w:id="0" w:name="_GoBack"/>
+            <w:r>
+              <w:rPr>
+                <w:noProof/>
+                <w:lang w:val="en-US"/>
+              </w:rPr>
+              <w:drawing>
+                <wp:inline distT="0" distB="0" distL="0" distR="0" wp14:anchorId="1394F479" wp14:editId="31542E12">
+                  <wp:extent cx="5768687" cy="902825"/>
+                  <wp:effectExtent l="0" t="0" r="3810" b="0"/>
+                  <wp:docPr id="2" name="Immagine 2"/>
+                  <wp:cNvGraphicFramePr>
+                    <a:graphicFrameLocks xmlns:a="http://schemas.openxmlformats.org/drawingml/2006/main" noChangeAspect="1"/>
+                  </wp:cNvGraphicFramePr>
+                  <a:graphic xmlns:a="http://schemas.openxmlformats.org/drawingml/2006/main">
+                    <a:graphicData uri="http://schemas.openxmlformats.org/drawingml/2006/picture">
+                      <pic:pic xmlns:pic="http://schemas.openxmlformats.org/drawingml/2006/picture">
+                        <pic:nvPicPr>
+                          <pic:cNvPr id="1" name=""/>
+                          <pic:cNvPicPr/>
+                        </pic:nvPicPr>
+                        <pic:blipFill rotWithShape="1">
+                          <a:blip r:embed="rId9"/>
+                          <a:srcRect l="1419" t="43832" r="4302" b="34034"/>
+                          <a:stretch/>
+                        </pic:blipFill>
+                        <pic:spPr bwMode="auto">
+                          <a:xfrm>
+                            <a:off x="0" y="0"/>
+                            <a:ext cx="5769961" cy="903024"/>
+                          </a:xfrm>
+                          <a:prstGeom prst="rect">
+                            <a:avLst/>
+                          </a:prstGeom>
+                          <a:ln>
+                            <a:noFill/>
+                          </a:ln>
+                          <a:extLst>
+                            <a:ext uri="{53640926-AAD7-44D8-BBD7-CCE9431645EC}">
+                              <a14:shadowObscured xmlns:a14="http://schemas.microsoft.com/office/drawing/2010/main"/>
+                            </a:ext>
+                          </a:extLst>
+                        </pic:spPr>
+                      </pic:pic>
+                    </a:graphicData>
+                  </a:graphic>
+                </wp:inline>
+              </w:drawing>
+            </w:r>
             <w:bookmarkEnd w:id="0"/>
           </w:p>
         </w:tc>
@@ -303,15 +465,203 @@
           <w:p>
             <w:pPr>
               <w:rPr>
-                <w:color w:val="00B0F0"/>
-                <w:lang w:val="it-IT"/>
+                <w:b w:val="0"/>
               </w:rPr>
             </w:pPr>
             <w:r>
               <w:rPr>
-                <w:lang w:val="it-IT"/>
-              </w:rPr>
-              <w:t>-</w:t>
+                <w:b w:val="0"/>
+              </w:rPr>
+              <w:t xml:space="preserve">Ho notato che il campo </w:t>
+            </w:r>
+            <w:proofErr w:type="spellStart"/>
+            <w:r>
+              <w:rPr>
+                <w:b w:val="0"/>
+              </w:rPr>
+              <w:t>deleted</w:t>
+            </w:r>
+            <w:proofErr w:type="spellEnd"/>
+            <w:r>
+              <w:rPr>
+                <w:b w:val="0"/>
+              </w:rPr>
+              <w:t xml:space="preserve"> nella tabella </w:t>
+            </w:r>
+            <w:proofErr w:type="spellStart"/>
+            <w:r>
+              <w:rPr>
+                <w:b w:val="0"/>
+              </w:rPr>
+              <w:t>cases</w:t>
+            </w:r>
+            <w:proofErr w:type="spellEnd"/>
+            <w:r>
+              <w:rPr>
+                <w:b w:val="0"/>
+              </w:rPr>
+              <w:t xml:space="preserve"> era di tipo </w:t>
+            </w:r>
+            <w:proofErr w:type="spellStart"/>
+            <w:proofErr w:type="gramStart"/>
+            <w:r>
+              <w:rPr>
+                <w:b w:val="0"/>
+              </w:rPr>
+              <w:t>tinyint</w:t>
+            </w:r>
+            <w:proofErr w:type="spellEnd"/>
+            <w:r>
+              <w:rPr>
+                <w:b w:val="0"/>
+              </w:rPr>
+              <w:t>(</w:t>
+            </w:r>
+            <w:proofErr w:type="gramEnd"/>
+            <w:r>
+              <w:rPr>
+                <w:b w:val="0"/>
+              </w:rPr>
+              <w:t xml:space="preserve">4). Il campo deve essere un </w:t>
+            </w:r>
+            <w:proofErr w:type="spellStart"/>
+            <w:r>
+              <w:rPr>
+                <w:b w:val="0"/>
+              </w:rPr>
+              <w:t>boolean</w:t>
+            </w:r>
+            <w:proofErr w:type="spellEnd"/>
+            <w:r>
+              <w:rPr>
+                <w:b w:val="0"/>
+              </w:rPr>
+              <w:t xml:space="preserve">, quindi ho modificato con il comando </w:t>
+            </w:r>
+            <w:r>
+              <w:rPr>
+                <w:b w:val="0"/>
+                <w:color w:val="00B050"/>
+              </w:rPr>
+              <w:t xml:space="preserve">alter </w:t>
+            </w:r>
+            <w:proofErr w:type="spellStart"/>
+            <w:r>
+              <w:rPr>
+                <w:b w:val="0"/>
+                <w:color w:val="00B050"/>
+              </w:rPr>
+              <w:t>table</w:t>
+            </w:r>
+            <w:proofErr w:type="spellEnd"/>
+            <w:r>
+              <w:rPr>
+                <w:b w:val="0"/>
+                <w:color w:val="00B050"/>
+              </w:rPr>
+              <w:t xml:space="preserve"> </w:t>
+            </w:r>
+            <w:proofErr w:type="spellStart"/>
+            <w:r>
+              <w:rPr>
+                <w:b w:val="0"/>
+                <w:color w:val="00B050"/>
+              </w:rPr>
+              <w:t>cases</w:t>
+            </w:r>
+            <w:proofErr w:type="spellEnd"/>
+            <w:r>
+              <w:rPr>
+                <w:b w:val="0"/>
+                <w:color w:val="00B050"/>
+              </w:rPr>
+              <w:t xml:space="preserve"> </w:t>
+            </w:r>
+            <w:proofErr w:type="spellStart"/>
+            <w:r>
+              <w:rPr>
+                <w:b w:val="0"/>
+                <w:color w:val="00B050"/>
+              </w:rPr>
+              <w:t>change</w:t>
+            </w:r>
+            <w:proofErr w:type="spellEnd"/>
+            <w:r>
+              <w:rPr>
+                <w:b w:val="0"/>
+                <w:color w:val="00B050"/>
+              </w:rPr>
+              <w:t xml:space="preserve"> </w:t>
+            </w:r>
+            <w:proofErr w:type="spellStart"/>
+            <w:r>
+              <w:rPr>
+                <w:b w:val="0"/>
+                <w:color w:val="00B050"/>
+              </w:rPr>
+              <w:t>deleted</w:t>
+            </w:r>
+            <w:proofErr w:type="spellEnd"/>
+            <w:r>
+              <w:rPr>
+                <w:b w:val="0"/>
+                <w:color w:val="00B050"/>
+              </w:rPr>
+              <w:t xml:space="preserve"> delete </w:t>
+            </w:r>
+            <w:proofErr w:type="spellStart"/>
+            <w:r>
+              <w:rPr>
+                <w:b w:val="0"/>
+                <w:color w:val="00B050"/>
+              </w:rPr>
+              <w:t>tinyint</w:t>
+            </w:r>
+            <w:proofErr w:type="spellEnd"/>
+            <w:r>
+              <w:rPr>
+                <w:b w:val="0"/>
+                <w:color w:val="00B050"/>
+              </w:rPr>
+              <w:t xml:space="preserve">(1) </w:t>
+            </w:r>
+            <w:proofErr w:type="spellStart"/>
+            <w:r>
+              <w:rPr>
+                <w:b w:val="0"/>
+                <w:color w:val="00B050"/>
+              </w:rPr>
+              <w:t>not</w:t>
+            </w:r>
+            <w:proofErr w:type="spellEnd"/>
+            <w:r>
+              <w:rPr>
+                <w:b w:val="0"/>
+                <w:color w:val="00B050"/>
+              </w:rPr>
+              <w:t xml:space="preserve"> </w:t>
+            </w:r>
+            <w:proofErr w:type="spellStart"/>
+            <w:r>
+              <w:rPr>
+                <w:b w:val="0"/>
+                <w:color w:val="00B050"/>
+              </w:rPr>
+              <w:t>null</w:t>
+            </w:r>
+            <w:proofErr w:type="spellEnd"/>
+            <w:r>
+              <w:rPr>
+                <w:b w:val="0"/>
+                <w:color w:val="00B050"/>
+              </w:rPr>
+              <w:t xml:space="preserve"> default 0</w:t>
+            </w:r>
+            <w:r>
+              <w:rPr>
+                <w:b w:val="0"/>
+              </w:rPr>
+              <w:t>; l’attributo.</w:t>
             </w:r>
           </w:p>
         </w:tc>
@@ -382,6 +732,7 @@
                 <w:b w:val="0"/>
                 <w:bCs w:val="0"/>
               </w:rPr>
+              <w:lastRenderedPageBreak/>
               <w:t>Leggermente in anticipo</w:t>
             </w:r>
           </w:p>
@@ -450,7 +801,30 @@
                 <w:b w:val="0"/>
                 <w:bCs w:val="0"/>
               </w:rPr>
-              <w:t>Per la prossima giornata di lavoro ho intenzione di iniziare la pagina di ricerca casi.</w:t>
+              <w:t xml:space="preserve">Per la prossima giornata di lavoro ho intenzione </w:t>
+            </w:r>
+            <w:r>
+              <w:rPr>
+                <w:b w:val="0"/>
+                <w:bCs w:val="0"/>
+              </w:rPr>
+              <w:t>di creare l’aggiunta casi e l’aggiunta categoria (</w:t>
+            </w:r>
+            <w:proofErr w:type="spellStart"/>
+            <w:r>
+              <w:rPr>
+                <w:b w:val="0"/>
+                <w:bCs w:val="0"/>
+              </w:rPr>
+              <w:t>admin</w:t>
+            </w:r>
+            <w:proofErr w:type="spellEnd"/>
+            <w:r>
+              <w:rPr>
+                <w:b w:val="0"/>
+                <w:bCs w:val="0"/>
+              </w:rPr>
+              <w:t xml:space="preserve">). Fare tutti i controlli sul input dei dati e migliorare la </w:t>
             </w:r>
           </w:p>
         </w:tc>
@@ -464,8 +838,8 @@
       </w:pPr>
     </w:p>
     <w:sectPr>
-      <w:headerReference w:type="default" r:id="rId8"/>
-      <w:footerReference w:type="default" r:id="rId9"/>
+      <w:headerReference w:type="default" r:id="rId10"/>
+      <w:footerReference w:type="default" r:id="rId11"/>
       <w:pgSz w:w="11906" w:h="16838"/>
       <w:pgMar w:top="1417" w:right="1134" w:bottom="1134" w:left="1134" w:header="708" w:footer="708" w:gutter="0"/>
       <w:cols w:space="708"/>
@@ -2155,6 +2529,119 @@
     </w:lvl>
   </w:abstractNum>
   <w:abstractNum w:abstractNumId="14" w15:restartNumberingAfterBreak="0">
+    <w:nsid w:val="575651B3"/>
+    <w:multiLevelType w:val="hybridMultilevel"/>
+    <w:tmpl w:val="8488B87C"/>
+    <w:lvl w:ilvl="0" w:tplc="12966810">
+      <w:numFmt w:val="bullet"/>
+      <w:lvlText w:val="-"/>
+      <w:lvlJc w:val="left"/>
+      <w:pPr>
+        <w:ind w:left="720" w:hanging="360"/>
+      </w:pPr>
+      <w:rPr>
+        <w:rFonts w:ascii="Calibri" w:eastAsiaTheme="minorHAnsi" w:hAnsi="Calibri" w:cs="Calibri" w:hint="default"/>
+        <w:color w:val="auto"/>
+      </w:rPr>
+    </w:lvl>
+    <w:lvl w:ilvl="1" w:tplc="04090003" w:tentative="1">
+      <w:start w:val="1"/>
+      <w:numFmt w:val="bullet"/>
+      <w:lvlText w:val="o"/>
+      <w:lvlJc w:val="left"/>
+      <w:pPr>
+        <w:ind w:left="1440" w:hanging="360"/>
+      </w:pPr>
+      <w:rPr>
+        <w:rFonts w:ascii="Courier New" w:hAnsi="Courier New" w:cs="Courier New" w:hint="default"/>
+      </w:rPr>
+    </w:lvl>
+    <w:lvl w:ilvl="2" w:tplc="04090005" w:tentative="1">
+      <w:start w:val="1"/>
+      <w:numFmt w:val="bullet"/>
+      <w:lvlText w:val=""/>
+      <w:lvlJc w:val="left"/>
+      <w:pPr>
+        <w:ind w:left="2160" w:hanging="360"/>
+      </w:pPr>
+      <w:rPr>
+        <w:rFonts w:ascii="Wingdings" w:hAnsi="Wingdings" w:hint="default"/>
+      </w:rPr>
+    </w:lvl>
+    <w:lvl w:ilvl="3" w:tplc="04090001" w:tentative="1">
+      <w:start w:val="1"/>
+      <w:numFmt w:val="bullet"/>
+      <w:lvlText w:val=""/>
+      <w:lvlJc w:val="left"/>
+      <w:pPr>
+        <w:ind w:left="2880" w:hanging="360"/>
+      </w:pPr>
+      <w:rPr>
+        <w:rFonts w:ascii="Symbol" w:hAnsi="Symbol" w:hint="default"/>
+      </w:rPr>
+    </w:lvl>
+    <w:lvl w:ilvl="4" w:tplc="04090003" w:tentative="1">
+      <w:start w:val="1"/>
+      <w:numFmt w:val="bullet"/>
+      <w:lvlText w:val="o"/>
+      <w:lvlJc w:val="left"/>
+      <w:pPr>
+        <w:ind w:left="3600" w:hanging="360"/>
+      </w:pPr>
+      <w:rPr>
+        <w:rFonts w:ascii="Courier New" w:hAnsi="Courier New" w:cs="Courier New" w:hint="default"/>
+      </w:rPr>
+    </w:lvl>
+    <w:lvl w:ilvl="5" w:tplc="04090005" w:tentative="1">
+      <w:start w:val="1"/>
+      <w:numFmt w:val="bullet"/>
+      <w:lvlText w:val=""/>
+      <w:lvlJc w:val="left"/>
+      <w:pPr>
+        <w:ind w:left="4320" w:hanging="360"/>
+      </w:pPr>
+      <w:rPr>
+        <w:rFonts w:ascii="Wingdings" w:hAnsi="Wingdings" w:hint="default"/>
+      </w:rPr>
+    </w:lvl>
+    <w:lvl w:ilvl="6" w:tplc="04090001" w:tentative="1">
+      <w:start w:val="1"/>
+      <w:numFmt w:val="bullet"/>
+      <w:lvlText w:val=""/>
+      <w:lvlJc w:val="left"/>
+      <w:pPr>
+        <w:ind w:left="5040" w:hanging="360"/>
+      </w:pPr>
+      <w:rPr>
+        <w:rFonts w:ascii="Symbol" w:hAnsi="Symbol" w:hint="default"/>
+      </w:rPr>
+    </w:lvl>
+    <w:lvl w:ilvl="7" w:tplc="04090003" w:tentative="1">
+      <w:start w:val="1"/>
+      <w:numFmt w:val="bullet"/>
+      <w:lvlText w:val="o"/>
+      <w:lvlJc w:val="left"/>
+      <w:pPr>
+        <w:ind w:left="5760" w:hanging="360"/>
+      </w:pPr>
+      <w:rPr>
+        <w:rFonts w:ascii="Courier New" w:hAnsi="Courier New" w:cs="Courier New" w:hint="default"/>
+      </w:rPr>
+    </w:lvl>
+    <w:lvl w:ilvl="8" w:tplc="04090005" w:tentative="1">
+      <w:start w:val="1"/>
+      <w:numFmt w:val="bullet"/>
+      <w:lvlText w:val=""/>
+      <w:lvlJc w:val="left"/>
+      <w:pPr>
+        <w:ind w:left="6480" w:hanging="360"/>
+      </w:pPr>
+      <w:rPr>
+        <w:rFonts w:ascii="Wingdings" w:hAnsi="Wingdings" w:hint="default"/>
+      </w:rPr>
+    </w:lvl>
+  </w:abstractNum>
+  <w:abstractNum w:abstractNumId="15" w15:restartNumberingAfterBreak="0">
     <w:nsid w:val="5A3606D5"/>
     <w:multiLevelType w:val="hybridMultilevel"/>
     <w:tmpl w:val="91805626"/>
@@ -2267,7 +2754,7 @@
       </w:rPr>
     </w:lvl>
   </w:abstractNum>
-  <w:abstractNum w:abstractNumId="15" w15:restartNumberingAfterBreak="0">
+  <w:abstractNum w:abstractNumId="16" w15:restartNumberingAfterBreak="0">
     <w:nsid w:val="61C87B25"/>
     <w:multiLevelType w:val="hybridMultilevel"/>
     <w:tmpl w:val="6FA21976"/>
@@ -2380,7 +2867,7 @@
       </w:rPr>
     </w:lvl>
   </w:abstractNum>
-  <w:abstractNum w:abstractNumId="16" w15:restartNumberingAfterBreak="0">
+  <w:abstractNum w:abstractNumId="17" w15:restartNumberingAfterBreak="0">
     <w:nsid w:val="61D2019E"/>
     <w:multiLevelType w:val="hybridMultilevel"/>
     <w:tmpl w:val="543E3266"/>
@@ -2493,7 +2980,7 @@
       </w:rPr>
     </w:lvl>
   </w:abstractNum>
-  <w:abstractNum w:abstractNumId="17" w15:restartNumberingAfterBreak="0">
+  <w:abstractNum w:abstractNumId="18" w15:restartNumberingAfterBreak="0">
     <w:nsid w:val="621D43F7"/>
     <w:multiLevelType w:val="hybridMultilevel"/>
     <w:tmpl w:val="E1BA4850"/>
@@ -2606,7 +3093,7 @@
       </w:rPr>
     </w:lvl>
   </w:abstractNum>
-  <w:abstractNum w:abstractNumId="18" w15:restartNumberingAfterBreak="0">
+  <w:abstractNum w:abstractNumId="19" w15:restartNumberingAfterBreak="0">
     <w:nsid w:val="657763C8"/>
     <w:multiLevelType w:val="hybridMultilevel"/>
     <w:tmpl w:val="94F87C5A"/>
@@ -2719,7 +3206,7 @@
       </w:rPr>
     </w:lvl>
   </w:abstractNum>
-  <w:abstractNum w:abstractNumId="19" w15:restartNumberingAfterBreak="0">
+  <w:abstractNum w:abstractNumId="20" w15:restartNumberingAfterBreak="0">
     <w:nsid w:val="6AFC21B1"/>
     <w:multiLevelType w:val="hybridMultilevel"/>
     <w:tmpl w:val="ABCC59D8"/>
@@ -2831,7 +3318,7 @@
       </w:rPr>
     </w:lvl>
   </w:abstractNum>
-  <w:abstractNum w:abstractNumId="20" w15:restartNumberingAfterBreak="0">
+  <w:abstractNum w:abstractNumId="21" w15:restartNumberingAfterBreak="0">
     <w:nsid w:val="74DB59D8"/>
     <w:multiLevelType w:val="hybridMultilevel"/>
     <w:tmpl w:val="E334E25C"/>
@@ -2944,7 +3431,7 @@
       </w:rPr>
     </w:lvl>
   </w:abstractNum>
-  <w:abstractNum w:abstractNumId="21" w15:restartNumberingAfterBreak="0">
+  <w:abstractNum w:abstractNumId="22" w15:restartNumberingAfterBreak="0">
     <w:nsid w:val="7DC25969"/>
     <w:multiLevelType w:val="hybridMultilevel"/>
     <w:tmpl w:val="49A4B118"/>
@@ -3033,7 +3520,7 @@
       </w:pPr>
     </w:lvl>
   </w:abstractNum>
-  <w:abstractNum w:abstractNumId="22" w15:restartNumberingAfterBreak="0">
+  <w:abstractNum w:abstractNumId="23" w15:restartNumberingAfterBreak="0">
     <w:nsid w:val="7F4E361B"/>
     <w:multiLevelType w:val="hybridMultilevel"/>
     <w:tmpl w:val="CCF43556"/>
@@ -3120,25 +3607,25 @@
     </w:lvl>
   </w:abstractNum>
   <w:num w:numId="1">
-    <w:abstractNumId w:val="15"/>
+    <w:abstractNumId w:val="16"/>
   </w:num>
   <w:num w:numId="2">
     <w:abstractNumId w:val="13"/>
   </w:num>
   <w:num w:numId="3">
-    <w:abstractNumId w:val="17"/>
+    <w:abstractNumId w:val="18"/>
   </w:num>
   <w:num w:numId="4">
     <w:abstractNumId w:val="4"/>
   </w:num>
   <w:num w:numId="5">
-    <w:abstractNumId w:val="20"/>
+    <w:abstractNumId w:val="21"/>
   </w:num>
   <w:num w:numId="6">
     <w:abstractNumId w:val="1"/>
   </w:num>
   <w:num w:numId="7">
-    <w:abstractNumId w:val="18"/>
+    <w:abstractNumId w:val="19"/>
   </w:num>
   <w:num w:numId="8">
     <w:abstractNumId w:val="9"/>
@@ -3150,7 +3637,7 @@
     <w:abstractNumId w:val="7"/>
   </w:num>
   <w:num w:numId="11">
-    <w:abstractNumId w:val="14"/>
+    <w:abstractNumId w:val="15"/>
   </w:num>
   <w:num w:numId="12">
     <w:abstractNumId w:val="0"/>
@@ -3168,25 +3655,28 @@
     <w:abstractNumId w:val="12"/>
   </w:num>
   <w:num w:numId="17">
-    <w:abstractNumId w:val="21"/>
+    <w:abstractNumId w:val="22"/>
   </w:num>
   <w:num w:numId="18">
     <w:abstractNumId w:val="10"/>
   </w:num>
   <w:num w:numId="19">
-    <w:abstractNumId w:val="19"/>
+    <w:abstractNumId w:val="20"/>
   </w:num>
   <w:num w:numId="20">
     <w:abstractNumId w:val="2"/>
   </w:num>
   <w:num w:numId="21">
-    <w:abstractNumId w:val="22"/>
+    <w:abstractNumId w:val="23"/>
   </w:num>
   <w:num w:numId="22">
     <w:abstractNumId w:val="8"/>
   </w:num>
   <w:num w:numId="23">
-    <w:abstractNumId w:val="16"/>
+    <w:abstractNumId w:val="17"/>
+  </w:num>
+  <w:num w:numId="24">
+    <w:abstractNumId w:val="14"/>
   </w:num>
 </w:numbering>
 </file>
@@ -4192,6 +4682,7 @@
     <w:rsid w:val="00946D27"/>
     <w:rsid w:val="009961AB"/>
     <w:rsid w:val="00997E7D"/>
+    <w:rsid w:val="009B07F0"/>
     <w:rsid w:val="00A1514F"/>
     <w:rsid w:val="00AE7D08"/>
     <w:rsid w:val="00B423B6"/>
@@ -5016,7 +5507,7 @@
 </file>
 
 <file path=customXml/itemProps1.xml><?xml version="1.0" encoding="utf-8"?>
-<ds:datastoreItem xmlns:ds="http://schemas.openxmlformats.org/officeDocument/2006/customXml" ds:itemID="{10D91334-6886-481A-901A-580A82149992}">
+<ds:datastoreItem xmlns:ds="http://schemas.openxmlformats.org/officeDocument/2006/customXml" ds:itemID="{7C858D2B-BD19-4F15-AEE3-9E938F2161C3}">
   <ds:schemaRefs>
     <ds:schemaRef ds:uri="http://schemas.openxmlformats.org/officeDocument/2006/bibliography"/>
   </ds:schemaRefs>

</xml_diff>